<commit_message>
Small Changes @ Protocol
</commit_message>
<xml_diff>
--- a/Protokolle/Retrospektiven_Protokoll.docx
+++ b/Protokolle/Retrospektiven_Protokoll.docx
@@ -1,6 +1,6 @@
 
 <file path=word/document.xml><?xml version="1.0" encoding="utf-8"?>
-<w:document xmlns:wpc="http://schemas.microsoft.com/office/word/2010/wordprocessingCanvas" xmlns:cx="http://schemas.microsoft.com/office/drawing/2014/chartex" xmlns:cx1="http://schemas.microsoft.com/office/drawing/2015/9/8/chartex" xmlns:cx2="http://schemas.microsoft.com/office/drawing/2015/10/21/chartex" xmlns:cx3="http://schemas.microsoft.com/office/drawing/2016/5/9/chartex" xmlns:cx4="http://schemas.microsoft.com/office/drawing/2016/5/10/chartex" xmlns:cx5="http://schemas.microsoft.com/office/drawing/2016/5/11/chartex" xmlns:cx6="http://schemas.microsoft.com/office/drawing/2016/5/12/chartex" xmlns:cx7="http://schemas.microsoft.com/office/drawing/2016/5/13/chartex" xmlns:cx8="http://schemas.microsoft.com/office/drawing/2016/5/14/chartex" xmlns:mc="http://schemas.openxmlformats.org/markup-compatibility/2006" xmlns:aink="http://schemas.microsoft.com/office/drawing/2016/ink" xmlns:am3d="http://schemas.microsoft.com/office/drawing/2017/model3d" xmlns:o="urn:schemas-microsoft-com:office:office" xmlns:r="http://schemas.openxmlformats.org/officeDocument/2006/relationships" xmlns:m="http://schemas.openxmlformats.org/officeDocument/2006/math" xmlns:v="urn:schemas-microsoft-com:vml" xmlns:wp14="http://schemas.microsoft.com/office/word/2010/wordprocessingDrawing" xmlns:wp="http://schemas.openxmlformats.org/drawingml/2006/wordprocessingDrawing" xmlns:w10="urn:schemas-microsoft-com:office:word" xmlns:w="http://schemas.openxmlformats.org/wordprocessingml/2006/main" xmlns:w14="http://schemas.microsoft.com/office/word/2010/wordml" xmlns:w15="http://schemas.microsoft.com/office/word/2012/wordml" xmlns:w16cid="http://schemas.microsoft.com/office/word/2016/wordml/cid" xmlns:w16se="http://schemas.microsoft.com/office/word/2015/wordml/symex" xmlns:wpg="http://schemas.microsoft.com/office/word/2010/wordprocessingGroup" xmlns:wpi="http://schemas.microsoft.com/office/word/2010/wordprocessingInk" xmlns:wne="http://schemas.microsoft.com/office/word/2006/wordml" xmlns:wps="http://schemas.microsoft.com/office/word/2010/wordprocessingShape" mc:Ignorable="w14 w15 w16se w16cid wp14">
+<w:document xmlns:wpc="http://schemas.microsoft.com/office/word/2010/wordprocessingCanvas" xmlns:cx="http://schemas.microsoft.com/office/drawing/2014/chartex" xmlns:cx1="http://schemas.microsoft.com/office/drawing/2015/9/8/chartex" xmlns:cx2="http://schemas.microsoft.com/office/drawing/2015/10/21/chartex" xmlns:cx3="http://schemas.microsoft.com/office/drawing/2016/5/9/chartex" xmlns:cx4="http://schemas.microsoft.com/office/drawing/2016/5/10/chartex" xmlns:cx5="http://schemas.microsoft.com/office/drawing/2016/5/11/chartex" xmlns:cx6="http://schemas.microsoft.com/office/drawing/2016/5/12/chartex" xmlns:cx7="http://schemas.microsoft.com/office/drawing/2016/5/13/chartex" xmlns:cx8="http://schemas.microsoft.com/office/drawing/2016/5/14/chartex" xmlns:mc="http://schemas.openxmlformats.org/markup-compatibility/2006" xmlns:aink="http://schemas.microsoft.com/office/drawing/2016/ink" xmlns:am3d="http://schemas.microsoft.com/office/drawing/2017/model3d" xmlns:o="urn:schemas-microsoft-com:office:office" xmlns:oel="http://schemas.microsoft.com/office/2019/extlst" xmlns:r="http://schemas.openxmlformats.org/officeDocument/2006/relationships" xmlns:m="http://schemas.openxmlformats.org/officeDocument/2006/math" xmlns:v="urn:schemas-microsoft-com:vml" xmlns:wp14="http://schemas.microsoft.com/office/word/2010/wordprocessingDrawing" xmlns:wp="http://schemas.openxmlformats.org/drawingml/2006/wordprocessingDrawing" xmlns:w10="urn:schemas-microsoft-com:office:word" xmlns:w="http://schemas.openxmlformats.org/wordprocessingml/2006/main" xmlns:w14="http://schemas.microsoft.com/office/word/2010/wordml" xmlns:w15="http://schemas.microsoft.com/office/word/2012/wordml" xmlns:w16cex="http://schemas.microsoft.com/office/word/2018/wordml/cex" xmlns:w16cid="http://schemas.microsoft.com/office/word/2016/wordml/cid" xmlns:w16="http://schemas.microsoft.com/office/word/2018/wordml" xmlns:w16sdtdh="http://schemas.microsoft.com/office/word/2020/wordml/sdtdatahash" xmlns:w16se="http://schemas.microsoft.com/office/word/2015/wordml/symex" xmlns:wpg="http://schemas.microsoft.com/office/word/2010/wordprocessingGroup" xmlns:wpi="http://schemas.microsoft.com/office/word/2010/wordprocessingInk" xmlns:wne="http://schemas.microsoft.com/office/word/2006/wordml" xmlns:wps="http://schemas.microsoft.com/office/word/2010/wordprocessingShape" mc:Ignorable="w14 w15 w16se w16cid w16 w16cex w16sdtdh wp14">
   <w:body>
     <w:p>
       <w:pPr>
@@ -116,6 +116,14 @@
                 <w:szCs w:val="26"/>
               </w:rPr>
             </w:pPr>
+            <w:r>
+              <w:rPr>
+                <w:rFonts w:ascii="Calibri" w:hAnsi="Calibri" w:cs="Calibri"/>
+                <w:sz w:val="26"/>
+                <w:szCs w:val="26"/>
+              </w:rPr>
+              <w:t>Harald und die anderen Kasperl</w:t>
+            </w:r>
           </w:p>
           <w:p>
             <w:pPr>
@@ -160,23 +168,7 @@
                 <w:sz w:val="24"/>
                 <w:szCs w:val="24"/>
               </w:rPr>
-              <w:t>n</w:t>
-            </w:r>
-            <w:r>
-              <w:rPr>
-                <w:rFonts w:ascii="Calibri" w:hAnsi="Calibri" w:cs="Calibri"/>
-                <w:sz w:val="24"/>
-                <w:szCs w:val="24"/>
-              </w:rPr>
-              <w:t xml:space="preserve"> der Studierenden</w:t>
-            </w:r>
-            <w:r>
-              <w:rPr>
-                <w:rFonts w:ascii="Calibri" w:hAnsi="Calibri" w:cs="Calibri"/>
-                <w:sz w:val="24"/>
-                <w:szCs w:val="24"/>
-              </w:rPr>
-              <w:t xml:space="preserve"> im Team</w:t>
+              <w:t>n der Studierenden im Team</w:t>
             </w:r>
           </w:p>
         </w:tc>
@@ -192,6 +184,14 @@
                 <w:szCs w:val="26"/>
               </w:rPr>
             </w:pPr>
+            <w:r>
+              <w:rPr>
+                <w:rFonts w:ascii="Calibri" w:hAnsi="Calibri" w:cs="Calibri"/>
+                <w:sz w:val="26"/>
+                <w:szCs w:val="26"/>
+              </w:rPr>
+              <w:t>Gacs Bence, Hubmann Kathrin, Kurka Sebastian, Lafer Franz, Lamprecht Benjamin, Mandl Harald</w:t>
+            </w:r>
           </w:p>
           <w:p>
             <w:pPr>
@@ -287,6 +287,14 @@
                 <w:szCs w:val="26"/>
               </w:rPr>
             </w:pPr>
+            <w:r>
+              <w:rPr>
+                <w:rFonts w:ascii="Calibri" w:hAnsi="Calibri" w:cs="Calibri"/>
+                <w:sz w:val="26"/>
+                <w:szCs w:val="26"/>
+              </w:rPr>
+              <w:t>Gacs Bence, Hubmann Kathrin, Kurka Sebastian, Lafer Franz, Lamprecht Benjamin, Mandl Harald</w:t>
+            </w:r>
           </w:p>
         </w:tc>
       </w:tr>
@@ -377,16 +385,7 @@
           <w:sz w:val="24"/>
           <w:szCs w:val="24"/>
         </w:rPr>
-        <w:t>eingesetzte Methode</w:t>
-      </w:r>
-      <w:r>
-        <w:rPr>
-          <w:rFonts w:ascii="Calibri" w:hAnsi="Calibri" w:cs="Calibri"/>
-          <w:bCs/>
-          <w:sz w:val="24"/>
-          <w:szCs w:val="24"/>
-        </w:rPr>
-        <w:t>, stichwortartig</w:t>
+        <w:t>eingesetzte Methode, stichwortartig</w:t>
       </w:r>
       <w:r>
         <w:rPr>
@@ -428,7 +427,6 @@
           <w:szCs w:val="24"/>
         </w:rPr>
       </w:pPr>
-      <w:proofErr w:type="spellStart"/>
       <w:r>
         <w:rPr>
           <w:rFonts w:ascii="Calibri" w:hAnsi="Calibri" w:cs="Calibri"/>
@@ -436,17 +434,7 @@
           <w:sz w:val="24"/>
           <w:szCs w:val="24"/>
         </w:rPr>
-        <w:t>Gather</w:t>
-      </w:r>
-      <w:proofErr w:type="spellEnd"/>
-      <w:r>
-        <w:rPr>
-          <w:rFonts w:ascii="Calibri" w:hAnsi="Calibri" w:cs="Calibri"/>
-          <w:b/>
-          <w:sz w:val="24"/>
-          <w:szCs w:val="24"/>
-        </w:rPr>
-        <w:t xml:space="preserve"> Data</w:t>
+        <w:t>Gather Data</w:t>
       </w:r>
       <w:r>
         <w:rPr>
@@ -514,7 +502,6 @@
           <w:szCs w:val="24"/>
         </w:rPr>
       </w:pPr>
-      <w:proofErr w:type="spellStart"/>
       <w:r>
         <w:rPr>
           <w:rFonts w:ascii="Calibri" w:hAnsi="Calibri" w:cs="Calibri"/>
@@ -522,17 +509,7 @@
           <w:sz w:val="24"/>
           <w:szCs w:val="24"/>
         </w:rPr>
-        <w:t>Generate</w:t>
-      </w:r>
-      <w:proofErr w:type="spellEnd"/>
-      <w:r>
-        <w:rPr>
-          <w:rFonts w:ascii="Calibri" w:hAnsi="Calibri" w:cs="Calibri"/>
-          <w:b/>
-          <w:sz w:val="24"/>
-          <w:szCs w:val="24"/>
-        </w:rPr>
-        <w:t xml:space="preserve"> Insight</w:t>
+        <w:t>Generate Insight</w:t>
       </w:r>
       <w:r>
         <w:rPr>
@@ -599,76 +576,136 @@
           <w:bCs/>
           <w:sz w:val="24"/>
           <w:szCs w:val="24"/>
-        </w:rPr>
-      </w:pPr>
+          <w:lang w:val="en-GB"/>
+        </w:rPr>
+      </w:pPr>
+      <w:r>
+        <w:rPr>
+          <w:rFonts w:ascii="Calibri" w:hAnsi="Calibri" w:cs="Calibri"/>
+          <w:b/>
+          <w:sz w:val="24"/>
+          <w:szCs w:val="24"/>
+          <w:lang w:val="en-GB"/>
+        </w:rPr>
+        <w:t>Decide what to do</w:t>
+      </w:r>
+      <w:r>
+        <w:rPr>
+          <w:rFonts w:ascii="Calibri" w:hAnsi="Calibri" w:cs="Calibri"/>
+          <w:b/>
+          <w:sz w:val="24"/>
+          <w:szCs w:val="24"/>
+          <w:lang w:val="en-GB"/>
+        </w:rPr>
+        <w:t xml:space="preserve"> </w:t>
+      </w:r>
+      <w:r>
+        <w:rPr>
+          <w:rFonts w:ascii="Calibri" w:hAnsi="Calibri" w:cs="Calibri"/>
+          <w:bCs/>
+          <w:sz w:val="24"/>
+          <w:szCs w:val="24"/>
+          <w:lang w:val="en-GB"/>
+        </w:rPr>
+        <w:t>(</w:t>
+      </w:r>
       <w:proofErr w:type="spellStart"/>
       <w:r>
         <w:rPr>
           <w:rFonts w:ascii="Calibri" w:hAnsi="Calibri" w:cs="Calibri"/>
+          <w:bCs/>
+          <w:sz w:val="24"/>
+          <w:szCs w:val="24"/>
+          <w:lang w:val="en-GB"/>
+        </w:rPr>
+        <w:t>abgeleitete</w:t>
+      </w:r>
+      <w:proofErr w:type="spellEnd"/>
+      <w:r>
+        <w:rPr>
+          <w:rFonts w:ascii="Calibri" w:hAnsi="Calibri" w:cs="Calibri"/>
+          <w:bCs/>
+          <w:sz w:val="24"/>
+          <w:szCs w:val="24"/>
+          <w:lang w:val="en-GB"/>
+        </w:rPr>
+        <w:t xml:space="preserve"> "Tasks"</w:t>
+      </w:r>
+      <w:r>
+        <w:rPr>
+          <w:rFonts w:ascii="Calibri" w:hAnsi="Calibri" w:cs="Calibri"/>
+          <w:bCs/>
+          <w:sz w:val="24"/>
+          <w:szCs w:val="24"/>
+          <w:lang w:val="en-GB"/>
+        </w:rPr>
+        <w:t xml:space="preserve">, </w:t>
+      </w:r>
+      <w:proofErr w:type="spellStart"/>
+      <w:r>
+        <w:rPr>
+          <w:rFonts w:ascii="Calibri" w:hAnsi="Calibri" w:cs="Calibri"/>
+          <w:bCs/>
+          <w:sz w:val="24"/>
+          <w:szCs w:val="24"/>
+          <w:lang w:val="en-GB"/>
+        </w:rPr>
+        <w:t>stichwortartig</w:t>
+      </w:r>
+      <w:proofErr w:type="spellEnd"/>
+      <w:r>
+        <w:rPr>
+          <w:rFonts w:ascii="Calibri" w:hAnsi="Calibri" w:cs="Calibri"/>
+          <w:bCs/>
+          <w:sz w:val="24"/>
+          <w:szCs w:val="24"/>
+          <w:lang w:val="en-GB"/>
+        </w:rPr>
+        <w:t>)</w:t>
+      </w:r>
+    </w:p>
+    <w:p>
+      <w:pPr>
+        <w:spacing w:line="240" w:lineRule="auto"/>
+        <w:rPr>
+          <w:rFonts w:ascii="Calibri" w:hAnsi="Calibri" w:cs="Calibri"/>
+          <w:bCs/>
+          <w:sz w:val="24"/>
+          <w:szCs w:val="24"/>
+          <w:lang w:val="en-GB"/>
+        </w:rPr>
+      </w:pPr>
+    </w:p>
+    <w:p>
+      <w:pPr>
+        <w:spacing w:line="240" w:lineRule="auto"/>
+        <w:rPr>
+          <w:rFonts w:ascii="Calibri" w:hAnsi="Calibri" w:cs="Calibri"/>
+          <w:bCs/>
+          <w:sz w:val="24"/>
+          <w:szCs w:val="24"/>
+          <w:lang w:val="en-GB"/>
+        </w:rPr>
+      </w:pPr>
+    </w:p>
+    <w:p>
+      <w:pPr>
+        <w:spacing w:line="240" w:lineRule="auto"/>
+        <w:rPr>
+          <w:rFonts w:ascii="Calibri" w:hAnsi="Calibri" w:cs="Calibri"/>
+          <w:bCs/>
+          <w:sz w:val="24"/>
+          <w:szCs w:val="24"/>
+        </w:rPr>
+      </w:pPr>
+      <w:r>
+        <w:rPr>
+          <w:rFonts w:ascii="Calibri" w:hAnsi="Calibri" w:cs="Calibri"/>
           <w:b/>
           <w:sz w:val="24"/>
           <w:szCs w:val="24"/>
         </w:rPr>
-        <w:t>Decide</w:t>
-      </w:r>
-      <w:proofErr w:type="spellEnd"/>
-      <w:r>
-        <w:rPr>
-          <w:rFonts w:ascii="Calibri" w:hAnsi="Calibri" w:cs="Calibri"/>
-          <w:b/>
-          <w:sz w:val="24"/>
-          <w:szCs w:val="24"/>
-        </w:rPr>
-        <w:t xml:space="preserve"> </w:t>
-      </w:r>
-      <w:proofErr w:type="spellStart"/>
-      <w:r>
-        <w:rPr>
-          <w:rFonts w:ascii="Calibri" w:hAnsi="Calibri" w:cs="Calibri"/>
-          <w:b/>
-          <w:sz w:val="24"/>
-          <w:szCs w:val="24"/>
-        </w:rPr>
-        <w:t>what</w:t>
-      </w:r>
-      <w:proofErr w:type="spellEnd"/>
-      <w:r>
-        <w:rPr>
-          <w:rFonts w:ascii="Calibri" w:hAnsi="Calibri" w:cs="Calibri"/>
-          <w:b/>
-          <w:sz w:val="24"/>
-          <w:szCs w:val="24"/>
-        </w:rPr>
-        <w:t xml:space="preserve"> </w:t>
-      </w:r>
-      <w:proofErr w:type="spellStart"/>
-      <w:r>
-        <w:rPr>
-          <w:rFonts w:ascii="Calibri" w:hAnsi="Calibri" w:cs="Calibri"/>
-          <w:b/>
-          <w:sz w:val="24"/>
-          <w:szCs w:val="24"/>
-        </w:rPr>
-        <w:t>to</w:t>
-      </w:r>
-      <w:proofErr w:type="spellEnd"/>
-      <w:r>
-        <w:rPr>
-          <w:rFonts w:ascii="Calibri" w:hAnsi="Calibri" w:cs="Calibri"/>
-          <w:b/>
-          <w:sz w:val="24"/>
-          <w:szCs w:val="24"/>
-        </w:rPr>
-        <w:t xml:space="preserve"> do</w:t>
-      </w:r>
-      <w:r>
-        <w:rPr>
-          <w:rFonts w:ascii="Calibri" w:hAnsi="Calibri" w:cs="Calibri"/>
-          <w:b/>
-          <w:sz w:val="24"/>
-          <w:szCs w:val="24"/>
-        </w:rPr>
-        <w:t xml:space="preserve"> </w:t>
+        <w:t xml:space="preserve">Closing </w:t>
       </w:r>
       <w:r>
         <w:rPr>
@@ -686,16 +723,7 @@
           <w:sz w:val="24"/>
           <w:szCs w:val="24"/>
         </w:rPr>
-        <w:t>abgeleitete "Tasks"</w:t>
-      </w:r>
-      <w:r>
-        <w:rPr>
-          <w:rFonts w:ascii="Calibri" w:hAnsi="Calibri" w:cs="Calibri"/>
-          <w:bCs/>
-          <w:sz w:val="24"/>
-          <w:szCs w:val="24"/>
-        </w:rPr>
-        <w:t>, stichwortartig</w:t>
+        <w:t>eingesetzte Methode, stichwortartig</w:t>
       </w:r>
       <w:r>
         <w:rPr>
@@ -728,88 +756,6 @@
           <w:szCs w:val="24"/>
         </w:rPr>
       </w:pPr>
-    </w:p>
-    <w:p>
-      <w:pPr>
-        <w:spacing w:line="240" w:lineRule="auto"/>
-        <w:rPr>
-          <w:rFonts w:ascii="Calibri" w:hAnsi="Calibri" w:cs="Calibri"/>
-          <w:bCs/>
-          <w:sz w:val="24"/>
-          <w:szCs w:val="24"/>
-        </w:rPr>
-      </w:pPr>
-      <w:proofErr w:type="spellStart"/>
-      <w:r>
-        <w:rPr>
-          <w:rFonts w:ascii="Calibri" w:hAnsi="Calibri" w:cs="Calibri"/>
-          <w:b/>
-          <w:sz w:val="24"/>
-          <w:szCs w:val="24"/>
-        </w:rPr>
-        <w:t>Closing</w:t>
-      </w:r>
-      <w:proofErr w:type="spellEnd"/>
-      <w:r>
-        <w:rPr>
-          <w:rFonts w:ascii="Calibri" w:hAnsi="Calibri" w:cs="Calibri"/>
-          <w:b/>
-          <w:sz w:val="24"/>
-          <w:szCs w:val="24"/>
-        </w:rPr>
-        <w:t xml:space="preserve"> </w:t>
-      </w:r>
-      <w:r>
-        <w:rPr>
-          <w:rFonts w:ascii="Calibri" w:hAnsi="Calibri" w:cs="Calibri"/>
-          <w:bCs/>
-          <w:sz w:val="24"/>
-          <w:szCs w:val="24"/>
-        </w:rPr>
-        <w:t>(</w:t>
-      </w:r>
-      <w:r>
-        <w:rPr>
-          <w:rFonts w:ascii="Calibri" w:hAnsi="Calibri" w:cs="Calibri"/>
-          <w:bCs/>
-          <w:sz w:val="24"/>
-          <w:szCs w:val="24"/>
-        </w:rPr>
-        <w:t>eingesetzte Methode, stichwortartig</w:t>
-      </w:r>
-      <w:r>
-        <w:rPr>
-          <w:rFonts w:ascii="Calibri" w:hAnsi="Calibri" w:cs="Calibri"/>
-          <w:bCs/>
-          <w:sz w:val="24"/>
-          <w:szCs w:val="24"/>
-        </w:rPr>
-        <w:t>)</w:t>
-      </w:r>
-    </w:p>
-    <w:p>
-      <w:pPr>
-        <w:spacing w:line="240" w:lineRule="auto"/>
-        <w:rPr>
-          <w:rFonts w:ascii="Calibri" w:hAnsi="Calibri" w:cs="Calibri"/>
-          <w:bCs/>
-          <w:sz w:val="24"/>
-          <w:szCs w:val="24"/>
-        </w:rPr>
-      </w:pPr>
-    </w:p>
-    <w:p>
-      <w:pPr>
-        <w:spacing w:line="240" w:lineRule="auto"/>
-        <w:rPr>
-          <w:rFonts w:ascii="Calibri" w:hAnsi="Calibri" w:cs="Calibri"/>
-          <w:bCs/>
-          <w:sz w:val="24"/>
-          <w:szCs w:val="24"/>
-        </w:rPr>
-      </w:pPr>
-      <w:bookmarkStart w:id="0" w:name="_GoBack"/>
-      <w:bookmarkEnd w:id="0"/>
     </w:p>
     <w:sectPr>
       <w:headerReference w:type="default" r:id="rId7"/>
@@ -823,7 +769,7 @@
 </file>
 
 <file path=word/endnotes.xml><?xml version="1.0" encoding="utf-8"?>
-<w:endnotes xmlns:wpc="http://schemas.microsoft.com/office/word/2010/wordprocessingCanvas" xmlns:cx="http://schemas.microsoft.com/office/drawing/2014/chartex" xmlns:cx1="http://schemas.microsoft.com/office/drawing/2015/9/8/chartex" xmlns:cx2="http://schemas.microsoft.com/office/drawing/2015/10/21/chartex" xmlns:cx3="http://schemas.microsoft.com/office/drawing/2016/5/9/chartex" xmlns:cx4="http://schemas.microsoft.com/office/drawing/2016/5/10/chartex" xmlns:cx5="http://schemas.microsoft.com/office/drawing/2016/5/11/chartex" xmlns:cx6="http://schemas.microsoft.com/office/drawing/2016/5/12/chartex" xmlns:cx7="http://schemas.microsoft.com/office/drawing/2016/5/13/chartex" xmlns:cx8="http://schemas.microsoft.com/office/drawing/2016/5/14/chartex" xmlns:mc="http://schemas.openxmlformats.org/markup-compatibility/2006" xmlns:aink="http://schemas.microsoft.com/office/drawing/2016/ink" xmlns:am3d="http://schemas.microsoft.com/office/drawing/2017/model3d" xmlns:o="urn:schemas-microsoft-com:office:office" xmlns:r="http://schemas.openxmlformats.org/officeDocument/2006/relationships" xmlns:m="http://schemas.openxmlformats.org/officeDocument/2006/math" xmlns:v="urn:schemas-microsoft-com:vml" xmlns:wp14="http://schemas.microsoft.com/office/word/2010/wordprocessingDrawing" xmlns:wp="http://schemas.openxmlformats.org/drawingml/2006/wordprocessingDrawing" xmlns:w10="urn:schemas-microsoft-com:office:word" xmlns:w="http://schemas.openxmlformats.org/wordprocessingml/2006/main" xmlns:w14="http://schemas.microsoft.com/office/word/2010/wordml" xmlns:w15="http://schemas.microsoft.com/office/word/2012/wordml" xmlns:w16cid="http://schemas.microsoft.com/office/word/2016/wordml/cid" xmlns:w16se="http://schemas.microsoft.com/office/word/2015/wordml/symex" xmlns:wpg="http://schemas.microsoft.com/office/word/2010/wordprocessingGroup" xmlns:wpi="http://schemas.microsoft.com/office/word/2010/wordprocessingInk" xmlns:wne="http://schemas.microsoft.com/office/word/2006/wordml" xmlns:wps="http://schemas.microsoft.com/office/word/2010/wordprocessingShape" mc:Ignorable="w14 w15 w16se w16cid wp14">
+<w:endnotes xmlns:wpc="http://schemas.microsoft.com/office/word/2010/wordprocessingCanvas" xmlns:cx="http://schemas.microsoft.com/office/drawing/2014/chartex" xmlns:cx1="http://schemas.microsoft.com/office/drawing/2015/9/8/chartex" xmlns:cx2="http://schemas.microsoft.com/office/drawing/2015/10/21/chartex" xmlns:cx3="http://schemas.microsoft.com/office/drawing/2016/5/9/chartex" xmlns:cx4="http://schemas.microsoft.com/office/drawing/2016/5/10/chartex" xmlns:cx5="http://schemas.microsoft.com/office/drawing/2016/5/11/chartex" xmlns:cx6="http://schemas.microsoft.com/office/drawing/2016/5/12/chartex" xmlns:cx7="http://schemas.microsoft.com/office/drawing/2016/5/13/chartex" xmlns:cx8="http://schemas.microsoft.com/office/drawing/2016/5/14/chartex" xmlns:mc="http://schemas.openxmlformats.org/markup-compatibility/2006" xmlns:aink="http://schemas.microsoft.com/office/drawing/2016/ink" xmlns:am3d="http://schemas.microsoft.com/office/drawing/2017/model3d" xmlns:o="urn:schemas-microsoft-com:office:office" xmlns:oel="http://schemas.microsoft.com/office/2019/extlst" xmlns:r="http://schemas.openxmlformats.org/officeDocument/2006/relationships" xmlns:m="http://schemas.openxmlformats.org/officeDocument/2006/math" xmlns:v="urn:schemas-microsoft-com:vml" xmlns:wp14="http://schemas.microsoft.com/office/word/2010/wordprocessingDrawing" xmlns:wp="http://schemas.openxmlformats.org/drawingml/2006/wordprocessingDrawing" xmlns:w10="urn:schemas-microsoft-com:office:word" xmlns:w="http://schemas.openxmlformats.org/wordprocessingml/2006/main" xmlns:w14="http://schemas.microsoft.com/office/word/2010/wordml" xmlns:w15="http://schemas.microsoft.com/office/word/2012/wordml" xmlns:w16cex="http://schemas.microsoft.com/office/word/2018/wordml/cex" xmlns:w16cid="http://schemas.microsoft.com/office/word/2016/wordml/cid" xmlns:w16="http://schemas.microsoft.com/office/word/2018/wordml" xmlns:w16sdtdh="http://schemas.microsoft.com/office/word/2020/wordml/sdtdatahash" xmlns:w16se="http://schemas.microsoft.com/office/word/2015/wordml/symex" xmlns:wpg="http://schemas.microsoft.com/office/word/2010/wordprocessingGroup" xmlns:wpi="http://schemas.microsoft.com/office/word/2010/wordprocessingInk" xmlns:wne="http://schemas.microsoft.com/office/word/2006/wordml" xmlns:wps="http://schemas.microsoft.com/office/word/2010/wordprocessingShape" mc:Ignorable="w14 w15 w16se w16cid w16 w16cex w16sdtdh wp14">
   <w:endnote w:type="separator" w:id="-1">
     <w:p>
       <w:pPr>
@@ -848,7 +794,7 @@
 </file>
 
 <file path=word/footnotes.xml><?xml version="1.0" encoding="utf-8"?>
-<w:footnotes xmlns:wpc="http://schemas.microsoft.com/office/word/2010/wordprocessingCanvas" xmlns:cx="http://schemas.microsoft.com/office/drawing/2014/chartex" xmlns:cx1="http://schemas.microsoft.com/office/drawing/2015/9/8/chartex" xmlns:cx2="http://schemas.microsoft.com/office/drawing/2015/10/21/chartex" xmlns:cx3="http://schemas.microsoft.com/office/drawing/2016/5/9/chartex" xmlns:cx4="http://schemas.microsoft.com/office/drawing/2016/5/10/chartex" xmlns:cx5="http://schemas.microsoft.com/office/drawing/2016/5/11/chartex" xmlns:cx6="http://schemas.microsoft.com/office/drawing/2016/5/12/chartex" xmlns:cx7="http://schemas.microsoft.com/office/drawing/2016/5/13/chartex" xmlns:cx8="http://schemas.microsoft.com/office/drawing/2016/5/14/chartex" xmlns:mc="http://schemas.openxmlformats.org/markup-compatibility/2006" xmlns:aink="http://schemas.microsoft.com/office/drawing/2016/ink" xmlns:am3d="http://schemas.microsoft.com/office/drawing/2017/model3d" xmlns:o="urn:schemas-microsoft-com:office:office" xmlns:r="http://schemas.openxmlformats.org/officeDocument/2006/relationships" xmlns:m="http://schemas.openxmlformats.org/officeDocument/2006/math" xmlns:v="urn:schemas-microsoft-com:vml" xmlns:wp14="http://schemas.microsoft.com/office/word/2010/wordprocessingDrawing" xmlns:wp="http://schemas.openxmlformats.org/drawingml/2006/wordprocessingDrawing" xmlns:w10="urn:schemas-microsoft-com:office:word" xmlns:w="http://schemas.openxmlformats.org/wordprocessingml/2006/main" xmlns:w14="http://schemas.microsoft.com/office/word/2010/wordml" xmlns:w15="http://schemas.microsoft.com/office/word/2012/wordml" xmlns:w16cid="http://schemas.microsoft.com/office/word/2016/wordml/cid" xmlns:w16se="http://schemas.microsoft.com/office/word/2015/wordml/symex" xmlns:wpg="http://schemas.microsoft.com/office/word/2010/wordprocessingGroup" xmlns:wpi="http://schemas.microsoft.com/office/word/2010/wordprocessingInk" xmlns:wne="http://schemas.microsoft.com/office/word/2006/wordml" xmlns:wps="http://schemas.microsoft.com/office/word/2010/wordprocessingShape" mc:Ignorable="w14 w15 w16se w16cid wp14">
+<w:footnotes xmlns:wpc="http://schemas.microsoft.com/office/word/2010/wordprocessingCanvas" xmlns:cx="http://schemas.microsoft.com/office/drawing/2014/chartex" xmlns:cx1="http://schemas.microsoft.com/office/drawing/2015/9/8/chartex" xmlns:cx2="http://schemas.microsoft.com/office/drawing/2015/10/21/chartex" xmlns:cx3="http://schemas.microsoft.com/office/drawing/2016/5/9/chartex" xmlns:cx4="http://schemas.microsoft.com/office/drawing/2016/5/10/chartex" xmlns:cx5="http://schemas.microsoft.com/office/drawing/2016/5/11/chartex" xmlns:cx6="http://schemas.microsoft.com/office/drawing/2016/5/12/chartex" xmlns:cx7="http://schemas.microsoft.com/office/drawing/2016/5/13/chartex" xmlns:cx8="http://schemas.microsoft.com/office/drawing/2016/5/14/chartex" xmlns:mc="http://schemas.openxmlformats.org/markup-compatibility/2006" xmlns:aink="http://schemas.microsoft.com/office/drawing/2016/ink" xmlns:am3d="http://schemas.microsoft.com/office/drawing/2017/model3d" xmlns:o="urn:schemas-microsoft-com:office:office" xmlns:oel="http://schemas.microsoft.com/office/2019/extlst" xmlns:r="http://schemas.openxmlformats.org/officeDocument/2006/relationships" xmlns:m="http://schemas.openxmlformats.org/officeDocument/2006/math" xmlns:v="urn:schemas-microsoft-com:vml" xmlns:wp14="http://schemas.microsoft.com/office/word/2010/wordprocessingDrawing" xmlns:wp="http://schemas.openxmlformats.org/drawingml/2006/wordprocessingDrawing" xmlns:w10="urn:schemas-microsoft-com:office:word" xmlns:w="http://schemas.openxmlformats.org/wordprocessingml/2006/main" xmlns:w14="http://schemas.microsoft.com/office/word/2010/wordml" xmlns:w15="http://schemas.microsoft.com/office/word/2012/wordml" xmlns:w16cex="http://schemas.microsoft.com/office/word/2018/wordml/cex" xmlns:w16cid="http://schemas.microsoft.com/office/word/2016/wordml/cid" xmlns:w16="http://schemas.microsoft.com/office/word/2018/wordml" xmlns:w16sdtdh="http://schemas.microsoft.com/office/word/2020/wordml/sdtdatahash" xmlns:w16se="http://schemas.microsoft.com/office/word/2015/wordml/symex" xmlns:wpg="http://schemas.microsoft.com/office/word/2010/wordprocessingGroup" xmlns:wpi="http://schemas.microsoft.com/office/word/2010/wordprocessingInk" xmlns:wne="http://schemas.microsoft.com/office/word/2006/wordml" xmlns:wps="http://schemas.microsoft.com/office/word/2010/wordprocessingShape" mc:Ignorable="w14 w15 w16se w16cid w16 w16cex w16sdtdh wp14">
   <w:footnote w:type="separator" w:id="-1">
     <w:p>
       <w:pPr>
@@ -873,7 +819,7 @@
 </file>
 
 <file path=word/header1.xml><?xml version="1.0" encoding="utf-8"?>
-<w:hdr xmlns:wpc="http://schemas.microsoft.com/office/word/2010/wordprocessingCanvas" xmlns:cx="http://schemas.microsoft.com/office/drawing/2014/chartex" xmlns:cx1="http://schemas.microsoft.com/office/drawing/2015/9/8/chartex" xmlns:cx2="http://schemas.microsoft.com/office/drawing/2015/10/21/chartex" xmlns:cx3="http://schemas.microsoft.com/office/drawing/2016/5/9/chartex" xmlns:cx4="http://schemas.microsoft.com/office/drawing/2016/5/10/chartex" xmlns:cx5="http://schemas.microsoft.com/office/drawing/2016/5/11/chartex" xmlns:cx6="http://schemas.microsoft.com/office/drawing/2016/5/12/chartex" xmlns:cx7="http://schemas.microsoft.com/office/drawing/2016/5/13/chartex" xmlns:cx8="http://schemas.microsoft.com/office/drawing/2016/5/14/chartex" xmlns:mc="http://schemas.openxmlformats.org/markup-compatibility/2006" xmlns:aink="http://schemas.microsoft.com/office/drawing/2016/ink" xmlns:am3d="http://schemas.microsoft.com/office/drawing/2017/model3d" xmlns:o="urn:schemas-microsoft-com:office:office" xmlns:r="http://schemas.openxmlformats.org/officeDocument/2006/relationships" xmlns:m="http://schemas.openxmlformats.org/officeDocument/2006/math" xmlns:v="urn:schemas-microsoft-com:vml" xmlns:wp14="http://schemas.microsoft.com/office/word/2010/wordprocessingDrawing" xmlns:wp="http://schemas.openxmlformats.org/drawingml/2006/wordprocessingDrawing" xmlns:w10="urn:schemas-microsoft-com:office:word" xmlns:w="http://schemas.openxmlformats.org/wordprocessingml/2006/main" xmlns:w14="http://schemas.microsoft.com/office/word/2010/wordml" xmlns:w15="http://schemas.microsoft.com/office/word/2012/wordml" xmlns:w16cid="http://schemas.microsoft.com/office/word/2016/wordml/cid" xmlns:w16se="http://schemas.microsoft.com/office/word/2015/wordml/symex" xmlns:wpg="http://schemas.microsoft.com/office/word/2010/wordprocessingGroup" xmlns:wpi="http://schemas.microsoft.com/office/word/2010/wordprocessingInk" xmlns:wne="http://schemas.microsoft.com/office/word/2006/wordml" xmlns:wps="http://schemas.microsoft.com/office/word/2010/wordprocessingShape" mc:Ignorable="w14 w15 w16se w16cid wp14">
+<w:hdr xmlns:wpc="http://schemas.microsoft.com/office/word/2010/wordprocessingCanvas" xmlns:cx="http://schemas.microsoft.com/office/drawing/2014/chartex" xmlns:cx1="http://schemas.microsoft.com/office/drawing/2015/9/8/chartex" xmlns:cx2="http://schemas.microsoft.com/office/drawing/2015/10/21/chartex" xmlns:cx3="http://schemas.microsoft.com/office/drawing/2016/5/9/chartex" xmlns:cx4="http://schemas.microsoft.com/office/drawing/2016/5/10/chartex" xmlns:cx5="http://schemas.microsoft.com/office/drawing/2016/5/11/chartex" xmlns:cx6="http://schemas.microsoft.com/office/drawing/2016/5/12/chartex" xmlns:cx7="http://schemas.microsoft.com/office/drawing/2016/5/13/chartex" xmlns:cx8="http://schemas.microsoft.com/office/drawing/2016/5/14/chartex" xmlns:mc="http://schemas.openxmlformats.org/markup-compatibility/2006" xmlns:aink="http://schemas.microsoft.com/office/drawing/2016/ink" xmlns:am3d="http://schemas.microsoft.com/office/drawing/2017/model3d" xmlns:o="urn:schemas-microsoft-com:office:office" xmlns:oel="http://schemas.microsoft.com/office/2019/extlst" xmlns:r="http://schemas.openxmlformats.org/officeDocument/2006/relationships" xmlns:m="http://schemas.openxmlformats.org/officeDocument/2006/math" xmlns:v="urn:schemas-microsoft-com:vml" xmlns:wp14="http://schemas.microsoft.com/office/word/2010/wordprocessingDrawing" xmlns:wp="http://schemas.openxmlformats.org/drawingml/2006/wordprocessingDrawing" xmlns:w10="urn:schemas-microsoft-com:office:word" xmlns:w="http://schemas.openxmlformats.org/wordprocessingml/2006/main" xmlns:w14="http://schemas.microsoft.com/office/word/2010/wordml" xmlns:w15="http://schemas.microsoft.com/office/word/2012/wordml" xmlns:w16cex="http://schemas.microsoft.com/office/word/2018/wordml/cex" xmlns:w16cid="http://schemas.microsoft.com/office/word/2016/wordml/cid" xmlns:w16="http://schemas.microsoft.com/office/word/2018/wordml" xmlns:w16sdtdh="http://schemas.microsoft.com/office/word/2020/wordml/sdtdatahash" xmlns:w16se="http://schemas.microsoft.com/office/word/2015/wordml/symex" xmlns:wpg="http://schemas.microsoft.com/office/word/2010/wordprocessingGroup" xmlns:wpi="http://schemas.microsoft.com/office/word/2010/wordprocessingInk" xmlns:wne="http://schemas.microsoft.com/office/word/2006/wordml" xmlns:wps="http://schemas.microsoft.com/office/word/2010/wordprocessingShape" mc:Ignorable="w14 w15 w16se w16cid w16 w16cex w16sdtdh wp14">
   <w:p>
     <w:pPr>
       <w:tabs>
@@ -1083,7 +1029,7 @@
   </w:p>
   <w:p>
     <w:pPr>
-      <w:pStyle w:val="Header"/>
+      <w:pStyle w:val="Kopfzeile"/>
       <w:tabs>
         <w:tab w:val="clear" w:pos="9072"/>
         <w:tab w:val="right" w:pos="9496"/>
@@ -1105,7 +1051,7 @@
   </w:p>
   <w:p>
     <w:pPr>
-      <w:pStyle w:val="Header"/>
+      <w:pStyle w:val="Kopfzeile"/>
       <w:tabs>
         <w:tab w:val="clear" w:pos="9072"/>
         <w:tab w:val="right" w:pos="9496"/>
@@ -1122,7 +1068,7 @@
 </file>
 
 <file path=word/styles.xml><?xml version="1.0" encoding="utf-8"?>
-<w:styles xmlns:mc="http://schemas.openxmlformats.org/markup-compatibility/2006" xmlns:r="http://schemas.openxmlformats.org/officeDocument/2006/relationships" xmlns:w="http://schemas.openxmlformats.org/wordprocessingml/2006/main" xmlns:w14="http://schemas.microsoft.com/office/word/2010/wordml" xmlns:w15="http://schemas.microsoft.com/office/word/2012/wordml" xmlns:w16cid="http://schemas.microsoft.com/office/word/2016/wordml/cid" xmlns:w16se="http://schemas.microsoft.com/office/word/2015/wordml/symex" mc:Ignorable="w14 w15 w16se w16cid">
+<w:styles xmlns:mc="http://schemas.openxmlformats.org/markup-compatibility/2006" xmlns:r="http://schemas.openxmlformats.org/officeDocument/2006/relationships" xmlns:w="http://schemas.openxmlformats.org/wordprocessingml/2006/main" xmlns:w14="http://schemas.microsoft.com/office/word/2010/wordml" xmlns:w15="http://schemas.microsoft.com/office/word/2012/wordml" xmlns:w16cex="http://schemas.microsoft.com/office/word/2018/wordml/cex" xmlns:w16cid="http://schemas.microsoft.com/office/word/2016/wordml/cid" xmlns:w16="http://schemas.microsoft.com/office/word/2018/wordml" xmlns:w16sdtdh="http://schemas.microsoft.com/office/word/2020/wordml/sdtdatahash" xmlns:w16se="http://schemas.microsoft.com/office/word/2015/wordml/symex" mc:Ignorable="w14 w15 w16se w16cid w16 w16cex w16sdtdh">
   <w:docDefaults>
     <w:rPrDefault>
       <w:rPr>
@@ -1138,7 +1084,7 @@
       </w:pPr>
     </w:pPrDefault>
   </w:docDefaults>
-  <w:latentStyles w:defLockedState="0" w:defUIPriority="99" w:defSemiHidden="0" w:defUnhideWhenUsed="0" w:defQFormat="0" w:count="375">
+  <w:latentStyles w:defLockedState="0" w:defUIPriority="99" w:defSemiHidden="0" w:defUnhideWhenUsed="0" w:defQFormat="0" w:count="376">
     <w:lsdException w:name="Normal" w:uiPriority="0" w:qFormat="1"/>
     <w:lsdException w:name="heading 1" w:uiPriority="9" w:qFormat="1"/>
     <w:lsdException w:name="heading 2" w:semiHidden="1" w:uiPriority="9" w:unhideWhenUsed="1" w:qFormat="1"/>
@@ -1244,7 +1190,6 @@
     <w:lsdException w:name="HTML Sample" w:semiHidden="1" w:unhideWhenUsed="1"/>
     <w:lsdException w:name="HTML Typewriter" w:semiHidden="1" w:unhideWhenUsed="1"/>
     <w:lsdException w:name="HTML Variable" w:semiHidden="1" w:unhideWhenUsed="1"/>
-    <w:lsdException w:name="Normal Table" w:semiHidden="1" w:unhideWhenUsed="1"/>
     <w:lsdException w:name="annotation subject" w:semiHidden="1" w:unhideWhenUsed="1"/>
     <w:lsdException w:name="No List" w:semiHidden="1" w:unhideWhenUsed="1"/>
     <w:lsdException w:name="Outline List 1" w:semiHidden="1" w:unhideWhenUsed="1"/>
@@ -1291,10 +1236,8 @@
     <w:lsdException w:name="Table Subtle 2" w:semiHidden="1" w:unhideWhenUsed="1"/>
     <w:lsdException w:name="Table Web 1" w:semiHidden="1" w:unhideWhenUsed="1"/>
     <w:lsdException w:name="Table Web 2" w:semiHidden="1" w:unhideWhenUsed="1"/>
-    <w:lsdException w:name="Table Web 3" w:semiHidden="1" w:unhideWhenUsed="1"/>
     <w:lsdException w:name="Balloon Text" w:semiHidden="1" w:unhideWhenUsed="1"/>
     <w:lsdException w:name="Table Grid" w:uiPriority="39"/>
-    <w:lsdException w:name="Table Theme" w:semiHidden="1" w:unhideWhenUsed="1"/>
     <w:lsdException w:name="Placeholder Text" w:semiHidden="1"/>
     <w:lsdException w:name="No Spacing" w:uiPriority="1" w:qFormat="1"/>
     <w:lsdException w:name="Light Shading" w:uiPriority="60"/>
@@ -1514,18 +1457,19 @@
     <w:lsdException w:name="Smart Hyperlink" w:semiHidden="1" w:unhideWhenUsed="1"/>
     <w:lsdException w:name="Hashtag" w:semiHidden="1" w:unhideWhenUsed="1"/>
     <w:lsdException w:name="Unresolved Mention" w:semiHidden="1" w:unhideWhenUsed="1"/>
+    <w:lsdException w:name="Smart Link" w:semiHidden="1" w:unhideWhenUsed="1"/>
   </w:latentStyles>
-  <w:style w:type="paragraph" w:default="1" w:styleId="Normal">
+  <w:style w:type="paragraph" w:default="1" w:styleId="Standard">
     <w:name w:val="Normal"/>
     <w:qFormat/>
   </w:style>
-  <w:style w:type="character" w:default="1" w:styleId="DefaultParagraphFont">
+  <w:style w:type="character" w:default="1" w:styleId="Absatz-Standardschriftart">
     <w:name w:val="Default Paragraph Font"/>
     <w:uiPriority w:val="1"/>
     <w:semiHidden/>
     <w:unhideWhenUsed/>
   </w:style>
-  <w:style w:type="table" w:default="1" w:styleId="TableNormal">
+  <w:style w:type="table" w:default="1" w:styleId="NormaleTabelle">
     <w:name w:val="Normal Table"/>
     <w:uiPriority w:val="99"/>
     <w:semiHidden/>
@@ -1540,16 +1484,16 @@
       </w:tblCellMar>
     </w:tblPr>
   </w:style>
-  <w:style w:type="numbering" w:default="1" w:styleId="NoList">
+  <w:style w:type="numbering" w:default="1" w:styleId="KeineListe">
     <w:name w:val="No List"/>
     <w:uiPriority w:val="99"/>
     <w:semiHidden/>
     <w:unhideWhenUsed/>
   </w:style>
-  <w:style w:type="paragraph" w:styleId="Header">
+  <w:style w:type="paragraph" w:styleId="Kopfzeile">
     <w:name w:val="header"/>
-    <w:basedOn w:val="Normal"/>
-    <w:link w:val="HeaderChar"/>
+    <w:basedOn w:val="Standard"/>
+    <w:link w:val="KopfzeileZchn"/>
     <w:uiPriority w:val="99"/>
     <w:unhideWhenUsed/>
     <w:rsid w:val="00C664ED"/>
@@ -1561,17 +1505,17 @@
       <w:spacing w:after="0" w:line="240" w:lineRule="auto"/>
     </w:pPr>
   </w:style>
-  <w:style w:type="character" w:customStyle="1" w:styleId="HeaderChar">
-    <w:name w:val="Header Char"/>
-    <w:basedOn w:val="DefaultParagraphFont"/>
-    <w:link w:val="Header"/>
+  <w:style w:type="character" w:customStyle="1" w:styleId="KopfzeileZchn">
+    <w:name w:val="Kopfzeile Zchn"/>
+    <w:basedOn w:val="Absatz-Standardschriftart"/>
+    <w:link w:val="Kopfzeile"/>
     <w:uiPriority w:val="99"/>
     <w:rsid w:val="00C664ED"/>
   </w:style>
-  <w:style w:type="paragraph" w:styleId="Footer">
+  <w:style w:type="paragraph" w:styleId="Fuzeile">
     <w:name w:val="footer"/>
-    <w:basedOn w:val="Normal"/>
-    <w:link w:val="FooterChar"/>
+    <w:basedOn w:val="Standard"/>
+    <w:link w:val="FuzeileZchn"/>
     <w:uiPriority w:val="99"/>
     <w:unhideWhenUsed/>
     <w:rsid w:val="00C664ED"/>
@@ -1583,16 +1527,16 @@
       <w:spacing w:after="0" w:line="240" w:lineRule="auto"/>
     </w:pPr>
   </w:style>
-  <w:style w:type="character" w:customStyle="1" w:styleId="FooterChar">
-    <w:name w:val="Footer Char"/>
-    <w:basedOn w:val="DefaultParagraphFont"/>
-    <w:link w:val="Footer"/>
+  <w:style w:type="character" w:customStyle="1" w:styleId="FuzeileZchn">
+    <w:name w:val="Fußzeile Zchn"/>
+    <w:basedOn w:val="Absatz-Standardschriftart"/>
+    <w:link w:val="Fuzeile"/>
     <w:uiPriority w:val="99"/>
     <w:rsid w:val="00C664ED"/>
   </w:style>
-  <w:style w:type="table" w:styleId="TableGrid">
+  <w:style w:type="table" w:styleId="Tabellenraster">
     <w:name w:val="Table Grid"/>
-    <w:basedOn w:val="TableNormal"/>
+    <w:basedOn w:val="NormaleTabelle"/>
     <w:uiPriority w:val="39"/>
     <w:rsid w:val="00E7121E"/>
     <w:pPr>
@@ -1609,9 +1553,9 @@
       </w:tblBorders>
     </w:tblPr>
   </w:style>
-  <w:style w:type="character" w:styleId="PlaceholderText">
+  <w:style w:type="character" w:styleId="Platzhaltertext">
     <w:name w:val="Placeholder Text"/>
-    <w:basedOn w:val="DefaultParagraphFont"/>
+    <w:basedOn w:val="Absatz-Standardschriftart"/>
     <w:uiPriority w:val="99"/>
     <w:semiHidden/>
     <w:rsid w:val="00062F6D"/>
@@ -1619,9 +1563,9 @@
       <w:color w:val="808080"/>
     </w:rPr>
   </w:style>
-  <w:style w:type="paragraph" w:styleId="ListParagraph">
+  <w:style w:type="paragraph" w:styleId="Listenabsatz">
     <w:name w:val="List Paragraph"/>
-    <w:basedOn w:val="Normal"/>
+    <w:basedOn w:val="Standard"/>
     <w:uiPriority w:val="34"/>
     <w:qFormat/>
     <w:rsid w:val="00062F6D"/>
@@ -1630,10 +1574,10 @@
       <w:contextualSpacing/>
     </w:pPr>
   </w:style>
-  <w:style w:type="paragraph" w:styleId="BalloonText">
+  <w:style w:type="paragraph" w:styleId="Sprechblasentext">
     <w:name w:val="Balloon Text"/>
-    <w:basedOn w:val="Normal"/>
-    <w:link w:val="BalloonTextChar"/>
+    <w:basedOn w:val="Standard"/>
+    <w:link w:val="SprechblasentextZchn"/>
     <w:uiPriority w:val="99"/>
     <w:semiHidden/>
     <w:unhideWhenUsed/>
@@ -1647,10 +1591,10 @@
       <w:szCs w:val="18"/>
     </w:rPr>
   </w:style>
-  <w:style w:type="character" w:customStyle="1" w:styleId="BalloonTextChar">
-    <w:name w:val="Balloon Text Char"/>
-    <w:basedOn w:val="DefaultParagraphFont"/>
-    <w:link w:val="BalloonText"/>
+  <w:style w:type="character" w:customStyle="1" w:styleId="SprechblasentextZchn">
+    <w:name w:val="Sprechblasentext Zchn"/>
+    <w:basedOn w:val="Absatz-Standardschriftart"/>
+    <w:link w:val="Sprechblasentext"/>
     <w:uiPriority w:val="99"/>
     <w:semiHidden/>
     <w:rsid w:val="00582550"/>
@@ -1662,8 +1606,8 @@
   </w:style>
   <w:style w:type="table" w:customStyle="1" w:styleId="Tabellenraster1">
     <w:name w:val="Tabellenraster1"/>
-    <w:basedOn w:val="TableNormal"/>
-    <w:next w:val="TableGrid"/>
+    <w:basedOn w:val="NormaleTabelle"/>
+    <w:next w:val="Tabellenraster"/>
     <w:uiPriority w:val="39"/>
     <w:rsid w:val="00B43C02"/>
     <w:pPr>

</xml_diff>